<commit_message>
Réajout de la documentation Active directory
</commit_message>
<xml_diff>
--- a/Document d'installation de test Active Directory.docx
+++ b/Document d'installation de test Active Directory.docx
@@ -4529,20 +4529,55 @@
       </w:r>
     </w:p>
     <w:p>
-      <w:r>
+      <w:pPr>
+        <w:rPr>
+          <w:sz w:val="24"/>
+          <w:szCs w:val="24"/>
+        </w:rPr>
+      </w:pPr>
+      <w:r>
+        <w:rPr>
+          <w:sz w:val="24"/>
+          <w:szCs w:val="24"/>
+        </w:rPr>
         <w:lastRenderedPageBreak/>
         <w:t xml:space="preserve">Pour tester le fonctionnement de l’AD, j’ai créé un environnement de test grâce à </w:t>
       </w:r>
       <w:r>
+        <w:rPr>
+          <w:sz w:val="24"/>
+          <w:szCs w:val="24"/>
+        </w:rPr>
         <w:t>des machine</w:t>
       </w:r>
       <w:r>
+        <w:rPr>
+          <w:sz w:val="24"/>
+          <w:szCs w:val="24"/>
+        </w:rPr>
         <w:t>s</w:t>
       </w:r>
       <w:r>
-        <w:t xml:space="preserve"> virtuelles Vmware</w:t>
-      </w:r>
-      <w:r>
+        <w:rPr>
+          <w:sz w:val="24"/>
+          <w:szCs w:val="24"/>
+        </w:rPr>
+        <w:t xml:space="preserve"> virtuelles </w:t>
+      </w:r>
+      <w:proofErr w:type="spellStart"/>
+      <w:r>
+        <w:rPr>
+          <w:sz w:val="24"/>
+          <w:szCs w:val="24"/>
+        </w:rPr>
+        <w:t>Vmware</w:t>
+      </w:r>
+      <w:proofErr w:type="spellEnd"/>
+      <w:r>
+        <w:rPr>
+          <w:sz w:val="24"/>
+          <w:szCs w:val="24"/>
+        </w:rPr>
         <w:t>.</w:t>
       </w:r>
     </w:p>
@@ -4557,13 +4592,31 @@
       <w:bookmarkEnd w:id="0"/>
     </w:p>
     <w:p>
-      <w:r>
+      <w:pPr>
+        <w:rPr>
+          <w:sz w:val="24"/>
+          <w:szCs w:val="24"/>
+        </w:rPr>
+      </w:pPr>
+      <w:r>
+        <w:rPr>
+          <w:sz w:val="24"/>
+          <w:szCs w:val="24"/>
+        </w:rPr>
         <w:t>J’ai créé une machine virtuelle pour le serveur avec l’AD.</w:t>
       </w:r>
       <w:r>
+        <w:rPr>
+          <w:sz w:val="24"/>
+          <w:szCs w:val="24"/>
+        </w:rPr>
         <w:t xml:space="preserve"> J’ai choisi Windows Server 2016 pour pouvoir tester.</w:t>
       </w:r>
       <w:r>
+        <w:rPr>
+          <w:sz w:val="24"/>
+          <w:szCs w:val="24"/>
+        </w:rPr>
         <w:t xml:space="preserve"> Voici sa configuration :</w:t>
       </w:r>
     </w:p>
@@ -4615,39 +4668,69 @@
       </w:r>
     </w:p>
     <w:p>
-      <w:r>
+      <w:pPr>
+        <w:rPr>
+          <w:sz w:val="24"/>
+          <w:szCs w:val="24"/>
+        </w:rPr>
+      </w:pPr>
+      <w:r>
+        <w:rPr>
+          <w:sz w:val="24"/>
+          <w:szCs w:val="24"/>
+        </w:rPr>
         <w:t xml:space="preserve">Ouvrir le gestionnaire de </w:t>
       </w:r>
       <w:r>
+        <w:rPr>
+          <w:sz w:val="24"/>
+          <w:szCs w:val="24"/>
+        </w:rPr>
         <w:t>serveur, puis</w:t>
       </w:r>
       <w:r>
+        <w:rPr>
+          <w:sz w:val="24"/>
+          <w:szCs w:val="24"/>
+        </w:rPr>
         <w:t xml:space="preserve"> aller dans </w:t>
       </w:r>
       <w:r>
         <w:rPr>
           <w:b/>
+          <w:sz w:val="24"/>
+          <w:szCs w:val="24"/>
         </w:rPr>
         <w:t>Manage</w:t>
       </w:r>
       <w:r>
         <w:rPr>
           <w:b/>
+          <w:sz w:val="24"/>
+          <w:szCs w:val="24"/>
         </w:rPr>
         <w:t xml:space="preserve"> </w:t>
       </w:r>
       <w:r>
+        <w:rPr>
+          <w:sz w:val="24"/>
+          <w:szCs w:val="24"/>
+        </w:rPr>
         <w:t xml:space="preserve">et </w:t>
       </w:r>
       <w:r>
         <w:rPr>
           <w:b/>
+          <w:sz w:val="24"/>
+          <w:szCs w:val="24"/>
         </w:rPr>
         <w:t xml:space="preserve">ajouter un </w:t>
       </w:r>
       <w:r>
         <w:rPr>
           <w:b/>
+          <w:sz w:val="24"/>
+          <w:szCs w:val="24"/>
         </w:rPr>
         <w:t>rôle</w:t>
       </w:r>
@@ -4655,33 +4738,53 @@
     <w:p>
       <w:r>
         <w:pict>
-          <v:shape id="_x0000_i1026" type="#_x0000_t75" style="width:452.55pt;height:195.45pt">
+          <v:shape id="_x0000_i1026" type="#_x0000_t75" style="width:452.3pt;height:195.45pt">
             <v:imagedata r:id="rId8" o:title="1"/>
           </v:shape>
         </w:pict>
       </w:r>
     </w:p>
     <w:p>
-      <w:r>
+      <w:pPr>
+        <w:rPr>
+          <w:sz w:val="24"/>
+          <w:szCs w:val="24"/>
+        </w:rPr>
+      </w:pPr>
+      <w:r>
+        <w:rPr>
+          <w:sz w:val="24"/>
+          <w:szCs w:val="24"/>
+        </w:rPr>
         <w:t xml:space="preserve">Cochez </w:t>
       </w:r>
       <w:r>
         <w:rPr>
           <w:b/>
+          <w:sz w:val="24"/>
+          <w:szCs w:val="24"/>
         </w:rPr>
         <w:t>AD DS</w:t>
       </w:r>
       <w:r>
+        <w:rPr>
+          <w:sz w:val="24"/>
+          <w:szCs w:val="24"/>
+        </w:rPr>
         <w:t xml:space="preserve"> (Active Directory Domain Services)</w:t>
       </w:r>
       <w:r>
+        <w:rPr>
+          <w:sz w:val="24"/>
+          <w:szCs w:val="24"/>
+        </w:rPr>
         <w:t>.</w:t>
       </w:r>
     </w:p>
     <w:p>
       <w:r>
         <w:pict>
-          <v:shape id="_x0000_i1027" type="#_x0000_t75" style="width:422.65pt;height:382.45pt">
+          <v:shape id="_x0000_i1027" type="#_x0000_t75" style="width:422.65pt;height:382.55pt">
             <v:imagedata r:id="rId9" o:title="2"/>
           </v:shape>
         </w:pict>
@@ -4689,99 +4792,206 @@
     </w:p>
     <w:p/>
     <w:p>
-      <w:r>
+      <w:pPr>
+        <w:rPr>
+          <w:sz w:val="24"/>
+          <w:szCs w:val="24"/>
+        </w:rPr>
+      </w:pPr>
+      <w:r>
+        <w:rPr>
+          <w:sz w:val="24"/>
+          <w:szCs w:val="24"/>
+        </w:rPr>
         <w:lastRenderedPageBreak/>
         <w:t xml:space="preserve">Apres l’installation, il devrait y avoir un drapeau </w:t>
       </w:r>
       <w:r>
         <w:rPr>
           <w:b/>
+          <w:sz w:val="24"/>
+          <w:szCs w:val="24"/>
         </w:rPr>
         <w:t>jaune</w:t>
       </w:r>
       <w:r>
+        <w:rPr>
+          <w:sz w:val="24"/>
+          <w:szCs w:val="24"/>
+        </w:rPr>
         <w:t xml:space="preserve"> en haut du menu du gestionnaire de serveur</w:t>
       </w:r>
       <w:r>
+        <w:rPr>
+          <w:sz w:val="24"/>
+          <w:szCs w:val="24"/>
+        </w:rPr>
         <w:t>.</w:t>
       </w:r>
       <w:r>
+        <w:rPr>
+          <w:sz w:val="24"/>
+          <w:szCs w:val="24"/>
+        </w:rPr>
         <w:t xml:space="preserve"> </w:t>
       </w:r>
       <w:r>
         <w:rPr>
           <w:b/>
+          <w:sz w:val="24"/>
+          <w:szCs w:val="24"/>
         </w:rPr>
         <w:t xml:space="preserve">Cliquez dessus et ensuite cliquer sur le lien en bleu </w:t>
       </w:r>
       <w:r>
         <w:rPr>
           <w:b/>
+          <w:sz w:val="24"/>
+          <w:szCs w:val="24"/>
         </w:rPr>
         <w:t>ci-dessous</w:t>
       </w:r>
       <w:r>
+        <w:rPr>
+          <w:sz w:val="24"/>
+          <w:szCs w:val="24"/>
+        </w:rPr>
         <w:t xml:space="preserve"> :</w:t>
+      </w:r>
+      <w:r>
+        <w:rPr>
+          <w:sz w:val="24"/>
+          <w:szCs w:val="24"/>
+        </w:rPr>
+        <w:t xml:space="preserve"> </w:t>
       </w:r>
     </w:p>
     <w:p>
       <w:r>
         <w:pict>
-          <v:shape id="_x0000_i1028" type="#_x0000_t75" style="width:256.2pt;height:98.2pt">
+          <v:shape id="_x0000_i1028" type="#_x0000_t75" style="width:256.3pt;height:98.15pt">
             <v:imagedata r:id="rId10" o:title="3"/>
           </v:shape>
         </w:pict>
       </w:r>
     </w:p>
-    <w:p/>
     <w:p>
-      <w:r>
+      <w:pPr>
+        <w:rPr>
+          <w:sz w:val="24"/>
+          <w:szCs w:val="24"/>
+        </w:rPr>
+      </w:pPr>
+      <w:r>
+        <w:rPr>
+          <w:sz w:val="24"/>
+          <w:szCs w:val="24"/>
+        </w:rPr>
         <w:t xml:space="preserve">Choisissez </w:t>
       </w:r>
-      <w:r>
-        <w:rPr>
-          <w:b/>
-        </w:rPr>
-        <w:t xml:space="preserve">Add a new forest </w:t>
-      </w:r>
-      <w:r>
-        <w:t>et e</w:t>
-      </w:r>
-      <w:r>
-        <w:t xml:space="preserve">ntrez le nom de domaine (ici j’ai mis </w:t>
-      </w:r>
-      <w:r>
-        <w:rPr>
-          <w:b/>
+      <w:proofErr w:type="spellStart"/>
+      <w:r>
+        <w:rPr>
+          <w:b/>
+          <w:sz w:val="24"/>
+          <w:szCs w:val="24"/>
+        </w:rPr>
+        <w:t>Add</w:t>
+      </w:r>
+      <w:proofErr w:type="spellEnd"/>
+      <w:r>
+        <w:rPr>
+          <w:b/>
+          <w:sz w:val="24"/>
+          <w:szCs w:val="24"/>
+        </w:rPr>
+        <w:t xml:space="preserve"> a new </w:t>
+      </w:r>
+      <w:proofErr w:type="spellStart"/>
+      <w:r>
+        <w:rPr>
+          <w:b/>
+          <w:sz w:val="24"/>
+          <w:szCs w:val="24"/>
+        </w:rPr>
+        <w:t>forest</w:t>
+      </w:r>
+      <w:proofErr w:type="spellEnd"/>
+      <w:r>
+        <w:rPr>
+          <w:b/>
+          <w:sz w:val="24"/>
+          <w:szCs w:val="24"/>
+        </w:rPr>
+        <w:t xml:space="preserve"> </w:t>
+      </w:r>
+      <w:r>
+        <w:rPr>
+          <w:sz w:val="24"/>
+          <w:szCs w:val="24"/>
+        </w:rPr>
+        <w:t xml:space="preserve">et entrez le nom de domaine (ici j’ai mis </w:t>
+      </w:r>
+      <w:proofErr w:type="spellStart"/>
+      <w:proofErr w:type="gramStart"/>
+      <w:r>
+        <w:rPr>
+          <w:b/>
+          <w:sz w:val="24"/>
+          <w:szCs w:val="24"/>
         </w:rPr>
         <w:t>cpnv.local</w:t>
       </w:r>
-      <w:r>
+      <w:proofErr w:type="spellEnd"/>
+      <w:proofErr w:type="gramEnd"/>
+      <w:r>
+        <w:rPr>
+          <w:sz w:val="24"/>
+          <w:szCs w:val="24"/>
+        </w:rPr>
         <w:t>)</w:t>
       </w:r>
     </w:p>
     <w:p>
       <w:r>
         <w:pict>
-          <v:shape id="_x0000_i1029" type="#_x0000_t75" style="width:427.3pt;height:187.95pt">
+          <v:shape id="_x0000_i1029" type="#_x0000_t75" style="width:427.05pt;height:187.9pt">
             <v:imagedata r:id="rId11" o:title="4"/>
           </v:shape>
         </w:pict>
       </w:r>
     </w:p>
     <w:p>
-      <w:r>
+      <w:pPr>
+        <w:rPr>
+          <w:sz w:val="24"/>
+          <w:szCs w:val="24"/>
+        </w:rPr>
+      </w:pPr>
+      <w:r>
+        <w:rPr>
+          <w:sz w:val="24"/>
+          <w:szCs w:val="24"/>
+        </w:rPr>
         <w:t xml:space="preserve">Laissez les paramètres comme ça et </w:t>
       </w:r>
       <w:r>
         <w:rPr>
           <w:b/>
+          <w:sz w:val="24"/>
+          <w:szCs w:val="24"/>
         </w:rPr>
         <w:t>entrez le mot de passe de restauration</w:t>
       </w:r>
       <w:r>
+        <w:rPr>
+          <w:sz w:val="24"/>
+          <w:szCs w:val="24"/>
+        </w:rPr>
         <w:t> :</w:t>
       </w:r>
+    </w:p>
+    <w:p>
       <w:r>
         <w:rPr>
           <w:noProof/>
@@ -4843,14 +5053,26 @@
       </w:r>
     </w:p>
     <w:p>
-      <w:r>
-        <w:rPr>
-          <w:b/>
+      <w:pPr>
+        <w:rPr>
+          <w:sz w:val="24"/>
+          <w:szCs w:val="24"/>
+        </w:rPr>
+      </w:pPr>
+      <w:r>
+        <w:rPr>
+          <w:b/>
+          <w:sz w:val="24"/>
+          <w:szCs w:val="24"/>
         </w:rPr>
         <w:lastRenderedPageBreak/>
         <w:t>Laissez le NetBIOS</w:t>
       </w:r>
       <w:r>
+        <w:rPr>
+          <w:sz w:val="24"/>
+          <w:szCs w:val="24"/>
+        </w:rPr>
         <w:t xml:space="preserve"> comme il est :</w:t>
       </w:r>
     </w:p>
@@ -4864,16 +5086,32 @@
       </w:r>
     </w:p>
     <w:p>
-      <w:r>
-        <w:rPr>
-          <w:b/>
+      <w:pPr>
+        <w:rPr>
+          <w:sz w:val="24"/>
+          <w:szCs w:val="24"/>
+        </w:rPr>
+      </w:pPr>
+      <w:r>
+        <w:rPr>
+          <w:b/>
+          <w:sz w:val="24"/>
+          <w:szCs w:val="24"/>
         </w:rPr>
         <w:t>Changez les localisations des dossiers</w:t>
       </w:r>
       <w:r>
+        <w:rPr>
+          <w:sz w:val="24"/>
+          <w:szCs w:val="24"/>
+        </w:rPr>
         <w:t xml:space="preserve"> si vous le souhaitez ou sinon laissez comme c’est</w:t>
       </w:r>
       <w:r>
+        <w:rPr>
+          <w:sz w:val="24"/>
+          <w:szCs w:val="24"/>
+        </w:rPr>
         <w:t> :</w:t>
       </w:r>
     </w:p>
@@ -4887,31 +5125,67 @@
       </w:r>
     </w:p>
     <w:p>
-      <w:r>
+      <w:pPr>
+        <w:rPr>
+          <w:sz w:val="24"/>
+          <w:szCs w:val="24"/>
+        </w:rPr>
+      </w:pPr>
+      <w:r>
+        <w:rPr>
+          <w:sz w:val="24"/>
+          <w:szCs w:val="24"/>
+        </w:rPr>
         <w:t>Cliquez sur installer et redémarrez votre serveur</w:t>
       </w:r>
       <w:r>
+        <w:rPr>
+          <w:sz w:val="24"/>
+          <w:szCs w:val="24"/>
+        </w:rPr>
         <w:t xml:space="preserve"> puis quand vous </w:t>
       </w:r>
       <w:r>
+        <w:rPr>
+          <w:sz w:val="24"/>
+          <w:szCs w:val="24"/>
+        </w:rPr>
         <w:t>rouvrirez</w:t>
       </w:r>
       <w:r>
+        <w:rPr>
+          <w:sz w:val="24"/>
+          <w:szCs w:val="24"/>
+        </w:rPr>
         <w:t xml:space="preserve"> le gestionnaire il devrait y’avoir l’</w:t>
       </w:r>
       <w:r>
         <w:rPr>
           <w:b/>
+          <w:sz w:val="24"/>
+          <w:szCs w:val="24"/>
         </w:rPr>
         <w:t xml:space="preserve">AD DS </w:t>
       </w:r>
       <w:r>
+        <w:rPr>
+          <w:sz w:val="24"/>
+          <w:szCs w:val="24"/>
+        </w:rPr>
         <w:t xml:space="preserve">qui est visible sur le </w:t>
       </w:r>
       <w:r>
+        <w:rPr>
+          <w:sz w:val="24"/>
+          <w:szCs w:val="24"/>
+        </w:rPr>
         <w:t>côté</w:t>
       </w:r>
       <w:r>
+        <w:rPr>
+          <w:sz w:val="24"/>
+          <w:szCs w:val="24"/>
+        </w:rPr>
         <w:t xml:space="preserve"> gauche : </w:t>
       </w:r>
     </w:p>
@@ -5215,12 +5489,14 @@
       <w:r>
         <w:t xml:space="preserve"> puis faites </w:t>
       </w:r>
+      <w:proofErr w:type="spellStart"/>
       <w:r>
         <w:rPr>
           <w:b/>
         </w:rPr>
         <w:t>Add</w:t>
       </w:r>
+      <w:proofErr w:type="spellEnd"/>
       <w:r>
         <w:rPr>
           <w:b/>
@@ -5526,7 +5802,21 @@
         <w:rPr>
           <w:b/>
         </w:rPr>
-        <w:t xml:space="preserve"> ipconfig/all</w:t>
+        <w:t xml:space="preserve"> </w:t>
+      </w:r>
+      <w:proofErr w:type="spellStart"/>
+      <w:r>
+        <w:rPr>
+          <w:b/>
+        </w:rPr>
+        <w:t>ipconfig</w:t>
+      </w:r>
+      <w:proofErr w:type="spellEnd"/>
+      <w:r>
+        <w:rPr>
+          <w:b/>
+        </w:rPr>
+        <w:t>/all</w:t>
       </w:r>
       <w:r>
         <w:rPr>
@@ -5555,52 +5845,835 @@
       </w:pPr>
       <w:r>
         <w:lastRenderedPageBreak/>
-        <w:t>Changement des rôles FSMO</w:t>
+        <w:t xml:space="preserve">Création du deuxième contrôleur de domaine </w:t>
       </w:r>
     </w:p>
-    <w:p/>
     <w:p>
+      <w:r>
+        <w:t>J’ai créé une deuxième machine virtuelle</w:t>
+      </w:r>
+      <w:r>
+        <w:t xml:space="preserve"> Windows Server 2016</w:t>
+      </w:r>
+      <w:r>
+        <w:t xml:space="preserve"> avec les mêmes configurations que la première machine précédente.</w:t>
+      </w:r>
+    </w:p>
+    <w:p>
+      <w:r>
+        <w:t xml:space="preserve">Ouvrez </w:t>
+      </w:r>
+      <w:r>
+        <w:rPr>
+          <w:b/>
+        </w:rPr>
+        <w:t xml:space="preserve">le gestionnaire de serveur </w:t>
+      </w:r>
+      <w:r>
+        <w:t xml:space="preserve"> et ajoutez le </w:t>
+      </w:r>
+      <w:r>
+        <w:t>rôle</w:t>
+      </w:r>
+      <w:r>
+        <w:t xml:space="preserve"> </w:t>
+      </w:r>
+      <w:r>
+        <w:rPr>
+          <w:b/>
+        </w:rPr>
+        <w:t>AD DS</w:t>
+      </w:r>
+      <w:r>
+        <w:t> :</w:t>
+      </w:r>
       <w:bookmarkStart w:id="4" w:name="_GoBack"/>
       <w:bookmarkEnd w:id="4"/>
     </w:p>
     <w:p>
       <w:r>
+        <w:rPr>
+          <w:noProof/>
+          <w:lang w:eastAsia="fr-CH"/>
+        </w:rPr>
+        <w:drawing>
+          <wp:inline distT="0" distB="0" distL="0" distR="0" wp14:anchorId="132E6EFC" wp14:editId="77647749">
+            <wp:extent cx="4667250" cy="3336925"/>
+            <wp:effectExtent l="0" t="0" r="0" b="0"/>
+            <wp:docPr id="454" name="Image 454" descr="C:\Users\jason.crisante\AppData\Local\Microsoft\Windows\INetCache\Content.Word\1.png"/>
+            <wp:cNvGraphicFramePr>
+              <a:graphicFrameLocks xmlns:a="http://schemas.openxmlformats.org/drawingml/2006/main" noChangeAspect="1"/>
+            </wp:cNvGraphicFramePr>
+            <a:graphic xmlns:a="http://schemas.openxmlformats.org/drawingml/2006/main">
+              <a:graphicData uri="http://schemas.openxmlformats.org/drawingml/2006/picture">
+                <pic:pic xmlns:pic="http://schemas.openxmlformats.org/drawingml/2006/picture">
+                  <pic:nvPicPr>
+                    <pic:cNvPr id="0" name="Picture 46" descr="C:\Users\jason.crisante\AppData\Local\Microsoft\Windows\INetCache\Content.Word\1.png"/>
+                    <pic:cNvPicPr>
+                      <a:picLocks noChangeAspect="1" noChangeArrowheads="1"/>
+                    </pic:cNvPicPr>
+                  </pic:nvPicPr>
+                  <pic:blipFill>
+                    <a:blip r:embed="rId28">
+                      <a:extLst>
+                        <a:ext uri="{28A0092B-C50C-407E-A947-70E740481C1C}">
+                          <a14:useLocalDpi xmlns:a14="http://schemas.microsoft.com/office/drawing/2010/main" val="0"/>
+                        </a:ext>
+                      </a:extLst>
+                    </a:blip>
+                    <a:srcRect/>
+                    <a:stretch>
+                      <a:fillRect/>
+                    </a:stretch>
+                  </pic:blipFill>
+                  <pic:spPr bwMode="auto">
+                    <a:xfrm>
+                      <a:off x="0" y="0"/>
+                      <a:ext cx="4667250" cy="3336925"/>
+                    </a:xfrm>
+                    <a:prstGeom prst="rect">
+                      <a:avLst/>
+                    </a:prstGeom>
+                    <a:noFill/>
+                    <a:ln>
+                      <a:noFill/>
+                    </a:ln>
+                  </pic:spPr>
+                </pic:pic>
+              </a:graphicData>
+            </a:graphic>
+          </wp:inline>
+        </w:drawing>
+      </w:r>
+    </w:p>
+    <w:p/>
+    <w:p>
+      <w:r>
+        <w:rPr>
+          <w:noProof/>
+          <w:lang w:eastAsia="fr-CH"/>
+        </w:rPr>
+        <w:drawing>
+          <wp:inline distT="0" distB="0" distL="0" distR="0" wp14:anchorId="2AD9EE02" wp14:editId="058C9AD9">
+            <wp:extent cx="4872091" cy="3586117"/>
+            <wp:effectExtent l="0" t="0" r="5080" b="0"/>
+            <wp:docPr id="455" name="Image 455" descr="C:\Users\jason.crisante\AppData\Local\Microsoft\Windows\INetCache\Content.Word\2.png"/>
+            <wp:cNvGraphicFramePr>
+              <a:graphicFrameLocks xmlns:a="http://schemas.openxmlformats.org/drawingml/2006/main" noChangeAspect="1"/>
+            </wp:cNvGraphicFramePr>
+            <a:graphic xmlns:a="http://schemas.openxmlformats.org/drawingml/2006/main">
+              <a:graphicData uri="http://schemas.openxmlformats.org/drawingml/2006/picture">
+                <pic:pic xmlns:pic="http://schemas.openxmlformats.org/drawingml/2006/picture">
+                  <pic:nvPicPr>
+                    <pic:cNvPr id="0" name="Picture 48" descr="C:\Users\jason.crisante\AppData\Local\Microsoft\Windows\INetCache\Content.Word\2.png"/>
+                    <pic:cNvPicPr>
+                      <a:picLocks noChangeAspect="1" noChangeArrowheads="1"/>
+                    </pic:cNvPicPr>
+                  </pic:nvPicPr>
+                  <pic:blipFill>
+                    <a:blip r:embed="rId29">
+                      <a:extLst>
+                        <a:ext uri="{28A0092B-C50C-407E-A947-70E740481C1C}">
+                          <a14:useLocalDpi xmlns:a14="http://schemas.microsoft.com/office/drawing/2010/main" val="0"/>
+                        </a:ext>
+                      </a:extLst>
+                    </a:blip>
+                    <a:srcRect/>
+                    <a:stretch>
+                      <a:fillRect/>
+                    </a:stretch>
+                  </pic:blipFill>
+                  <pic:spPr bwMode="auto">
+                    <a:xfrm>
+                      <a:off x="0" y="0"/>
+                      <a:ext cx="4882048" cy="3593446"/>
+                    </a:xfrm>
+                    <a:prstGeom prst="rect">
+                      <a:avLst/>
+                    </a:prstGeom>
+                    <a:noFill/>
+                    <a:ln>
+                      <a:noFill/>
+                    </a:ln>
+                  </pic:spPr>
+                </pic:pic>
+              </a:graphicData>
+            </a:graphic>
+          </wp:inline>
+        </w:drawing>
+      </w:r>
+    </w:p>
+    <w:p>
+      <w:r>
+        <w:lastRenderedPageBreak/>
         <w:pict>
-          <v:shape id="_x0000_i1042" type="#_x0000_t75" style="width:419.85pt;height:4in">
-            <v:imagedata r:id="rId28" o:title="19"/>
+          <v:shape id="_x0000_i1067" type="#_x0000_t75" style="width:453.25pt;height:335.75pt">
+            <v:imagedata r:id="rId30" o:title="3"/>
           </v:shape>
         </w:pict>
       </w:r>
     </w:p>
+    <w:p/>
+    <w:p/>
     <w:p>
-      <w:r>
+      <w:pPr>
+        <w:pStyle w:val="Titre1"/>
+      </w:pPr>
+      <w:r>
+        <w:t>Changement des rôles FSMO</w:t>
+      </w:r>
+    </w:p>
+    <w:p>
+      <w:r>
+        <w:t xml:space="preserve">Vous devez être </w:t>
+      </w:r>
+      <w:r>
+        <w:t xml:space="preserve">dans le </w:t>
+      </w:r>
+      <w:r>
+        <w:t>deuxième</w:t>
+      </w:r>
+      <w:r>
+        <w:t xml:space="preserve"> </w:t>
+      </w:r>
+      <w:r>
+        <w:t>contrôleur</w:t>
+      </w:r>
+      <w:r>
+        <w:t xml:space="preserve"> de domaine avant de faire ces </w:t>
+      </w:r>
+      <w:r>
+        <w:t>manipulations</w:t>
+      </w:r>
+      <w:r>
+        <w:t>.</w:t>
+      </w:r>
+    </w:p>
+    <w:p>
+      <w:pPr>
+        <w:pStyle w:val="Titre2"/>
+      </w:pPr>
+      <w:r>
+        <w:t xml:space="preserve"> </w:t>
+      </w:r>
+      <w:r>
+        <w:t xml:space="preserve">Changer </w:t>
+      </w:r>
+      <w:r>
+        <w:t xml:space="preserve">le </w:t>
+      </w:r>
+      <w:proofErr w:type="spellStart"/>
+      <w:r>
+        <w:t>naming</w:t>
+      </w:r>
+      <w:proofErr w:type="spellEnd"/>
+      <w:r>
+        <w:t xml:space="preserve"> </w:t>
+      </w:r>
+      <w:proofErr w:type="spellStart"/>
+      <w:r>
+        <w:t>domain</w:t>
+      </w:r>
+      <w:proofErr w:type="spellEnd"/>
+      <w:r>
+        <w:t> :</w:t>
+      </w:r>
+    </w:p>
+    <w:p/>
+    <w:p>
+      <w:pPr>
+        <w:rPr>
+          <w:b/>
+        </w:rPr>
+      </w:pPr>
+      <w:r>
+        <w:t xml:space="preserve">Allez dans le </w:t>
+      </w:r>
+      <w:r>
+        <w:rPr>
+          <w:b/>
+        </w:rPr>
+        <w:t xml:space="preserve">gestionnaire du serveur </w:t>
+      </w:r>
+      <w:r>
+        <w:t xml:space="preserve">puis allez dans l’onglet </w:t>
+      </w:r>
+      <w:r>
+        <w:rPr>
+          <w:b/>
+        </w:rPr>
+        <w:t xml:space="preserve">Tools </w:t>
+      </w:r>
+      <w:r>
+        <w:t xml:space="preserve">et ouvrez </w:t>
+      </w:r>
+      <w:r>
+        <w:rPr>
+          <w:b/>
+        </w:rPr>
+        <w:t>Active directory Domain and Trust.</w:t>
+      </w:r>
+    </w:p>
+    <w:p>
+      <w:r>
+        <w:t>Ensuite faites un</w:t>
+      </w:r>
+      <w:r>
+        <w:t xml:space="preserve"> </w:t>
+      </w:r>
+      <w:r>
+        <w:rPr>
+          <w:b/>
+        </w:rPr>
+        <w:t xml:space="preserve">clic droit </w:t>
+      </w:r>
+      <w:r>
+        <w:t xml:space="preserve">sur </w:t>
+      </w:r>
+      <w:r>
+        <w:rPr>
+          <w:b/>
+        </w:rPr>
+        <w:t>A</w:t>
+      </w:r>
+      <w:r>
+        <w:rPr>
+          <w:b/>
+        </w:rPr>
+        <w:t>ctive</w:t>
+      </w:r>
+      <w:r>
+        <w:t xml:space="preserve"> </w:t>
+      </w:r>
+      <w:r>
+        <w:rPr>
+          <w:b/>
+        </w:rPr>
+        <w:t>D</w:t>
+      </w:r>
+      <w:r>
+        <w:rPr>
+          <w:b/>
+        </w:rPr>
+        <w:t xml:space="preserve">irectory Domain and Trust </w:t>
+      </w:r>
+      <w:r>
+        <w:t xml:space="preserve">puis </w:t>
+      </w:r>
+      <w:r>
+        <w:t>O</w:t>
+      </w:r>
+      <w:r>
+        <w:rPr>
+          <w:b/>
+        </w:rPr>
+        <w:t>peration M</w:t>
+      </w:r>
+      <w:r>
+        <w:rPr>
+          <w:b/>
+        </w:rPr>
+        <w:t>aster</w:t>
+      </w:r>
+      <w:r>
+        <w:rPr>
+          <w:b/>
+        </w:rPr>
+        <w:t xml:space="preserve"> </w:t>
+      </w:r>
+      <w:r>
+        <w:t>ça</w:t>
+      </w:r>
+      <w:r>
+        <w:rPr>
+          <w:b/>
+        </w:rPr>
+        <w:t xml:space="preserve"> </w:t>
+      </w:r>
+      <w:r>
+        <w:t>devrait ouvrir la fenêtre ci-dessous</w:t>
+      </w:r>
+      <w:r>
+        <w:t xml:space="preserve">. Faites </w:t>
+      </w:r>
+      <w:r>
+        <w:rPr>
+          <w:b/>
+        </w:rPr>
+        <w:t>Change</w:t>
+      </w:r>
+      <w:r>
+        <w:t xml:space="preserve"> et confirmer</w:t>
+      </w:r>
+      <w:r>
+        <w:t xml:space="preserve"> : </w:t>
+      </w:r>
+    </w:p>
+    <w:p>
+      <w:r>
+        <w:lastRenderedPageBreak/>
         <w:pict>
-          <v:shape id="_x0000_i1043" type="#_x0000_t75" style="width:421.7pt;height:292.7pt">
-            <v:imagedata r:id="rId29" o:title="20"/>
+          <v:shape id="_x0000_i1042" type="#_x0000_t75" style="width:374.95pt;height:257.2pt">
+            <v:imagedata r:id="rId31" o:title="19"/>
           </v:shape>
         </w:pict>
       </w:r>
     </w:p>
     <w:p>
       <w:r>
+        <w:br w:type="page"/>
+      </w:r>
+    </w:p>
+    <w:p>
+      <w:r>
         <w:lastRenderedPageBreak/>
+        <w:t xml:space="preserve">SI il ne voudrait pas changer alors refaites </w:t>
+      </w:r>
+      <w:r>
+        <w:rPr>
+          <w:b/>
+        </w:rPr>
+        <w:t xml:space="preserve">clic droit </w:t>
+      </w:r>
+      <w:r>
+        <w:t xml:space="preserve">sur </w:t>
+      </w:r>
+      <w:r>
+        <w:rPr>
+          <w:b/>
+        </w:rPr>
+        <w:t>Active directory Domain and Trust</w:t>
+      </w:r>
+      <w:r>
+        <w:t xml:space="preserve"> puis choisissez </w:t>
+      </w:r>
+      <w:r>
+        <w:rPr>
+          <w:b/>
+        </w:rPr>
+        <w:t>Change Active Directory Domain Controller</w:t>
+      </w:r>
+      <w:r>
+        <w:t xml:space="preserve"> puis changer le par le </w:t>
+      </w:r>
+      <w:r>
+        <w:rPr>
+          <w:b/>
+        </w:rPr>
+        <w:t>Nouveau contrôleur de domaine</w:t>
+      </w:r>
+    </w:p>
+    <w:p>
+      <w:r>
+        <w:rPr>
+          <w:noProof/>
+          <w:lang w:eastAsia="fr-CH"/>
+        </w:rPr>
+        <w:drawing>
+          <wp:inline distT="0" distB="0" distL="0" distR="0" wp14:anchorId="3F2C1915" wp14:editId="19CB0F13">
+            <wp:extent cx="4690753" cy="3371065"/>
+            <wp:effectExtent l="0" t="0" r="0" b="1270"/>
+            <wp:docPr id="452" name="Image 452" descr="23"/>
+            <wp:cNvGraphicFramePr>
+              <a:graphicFrameLocks xmlns:a="http://schemas.openxmlformats.org/drawingml/2006/main" noChangeAspect="1"/>
+            </wp:cNvGraphicFramePr>
+            <a:graphic xmlns:a="http://schemas.openxmlformats.org/drawingml/2006/main">
+              <a:graphicData uri="http://schemas.openxmlformats.org/drawingml/2006/picture">
+                <pic:pic xmlns:pic="http://schemas.openxmlformats.org/drawingml/2006/picture">
+                  <pic:nvPicPr>
+                    <pic:cNvPr id="0" name="Picture 24" descr="23"/>
+                    <pic:cNvPicPr>
+                      <a:picLocks noChangeAspect="1" noChangeArrowheads="1"/>
+                    </pic:cNvPicPr>
+                  </pic:nvPicPr>
+                  <pic:blipFill>
+                    <a:blip r:embed="rId32">
+                      <a:extLst>
+                        <a:ext uri="{28A0092B-C50C-407E-A947-70E740481C1C}">
+                          <a14:useLocalDpi xmlns:a14="http://schemas.microsoft.com/office/drawing/2010/main" val="0"/>
+                        </a:ext>
+                      </a:extLst>
+                    </a:blip>
+                    <a:srcRect/>
+                    <a:stretch>
+                      <a:fillRect/>
+                    </a:stretch>
+                  </pic:blipFill>
+                  <pic:spPr bwMode="auto">
+                    <a:xfrm>
+                      <a:off x="0" y="0"/>
+                      <a:ext cx="4708971" cy="3384158"/>
+                    </a:xfrm>
+                    <a:prstGeom prst="rect">
+                      <a:avLst/>
+                    </a:prstGeom>
+                    <a:noFill/>
+                    <a:ln>
+                      <a:noFill/>
+                    </a:ln>
+                  </pic:spPr>
+                </pic:pic>
+              </a:graphicData>
+            </a:graphic>
+          </wp:inline>
+        </w:drawing>
+      </w:r>
+    </w:p>
+    <w:p>
+      <w:pPr>
+        <w:pStyle w:val="Titre2"/>
+      </w:pPr>
+      <w:r>
+        <w:t>Changement du RID,</w:t>
+      </w:r>
+      <w:r>
+        <w:t xml:space="preserve"> </w:t>
+      </w:r>
+      <w:r>
+        <w:t>PDC et de l’infrastructure</w:t>
+      </w:r>
+    </w:p>
+    <w:p>
+      <w:pPr>
+        <w:rPr>
+          <w:b/>
+        </w:rPr>
+      </w:pPr>
+      <w:r>
+        <w:t xml:space="preserve">Allez dans le </w:t>
+      </w:r>
+      <w:r>
+        <w:rPr>
+          <w:b/>
+        </w:rPr>
+        <w:t xml:space="preserve">gestionnaire du serveur </w:t>
+      </w:r>
+      <w:r>
+        <w:t xml:space="preserve">puis allez dans l’onglet </w:t>
+      </w:r>
+      <w:r>
+        <w:rPr>
+          <w:b/>
+        </w:rPr>
+        <w:t xml:space="preserve">Tools </w:t>
+      </w:r>
+      <w:r>
+        <w:t xml:space="preserve">et ouvrez </w:t>
+      </w:r>
+      <w:r>
+        <w:rPr>
+          <w:b/>
+        </w:rPr>
+        <w:t>A</w:t>
+      </w:r>
+      <w:r>
+        <w:rPr>
+          <w:b/>
+        </w:rPr>
+        <w:t>ctive</w:t>
+      </w:r>
+      <w:r>
+        <w:t xml:space="preserve"> </w:t>
+      </w:r>
+      <w:r>
+        <w:rPr>
+          <w:b/>
+        </w:rPr>
+        <w:t>Directory Users and Computers</w:t>
+      </w:r>
+      <w:r>
+        <w:rPr>
+          <w:b/>
+        </w:rPr>
+        <w:t>.</w:t>
+      </w:r>
+    </w:p>
+    <w:p>
+      <w:r>
+        <w:t>Ensuite faites un</w:t>
+      </w:r>
+      <w:r>
+        <w:t xml:space="preserve"> </w:t>
+      </w:r>
+      <w:r>
+        <w:rPr>
+          <w:b/>
+        </w:rPr>
+        <w:t xml:space="preserve">clic droit </w:t>
+      </w:r>
+      <w:r>
+        <w:t xml:space="preserve">sur </w:t>
+      </w:r>
+      <w:r>
+        <w:rPr>
+          <w:b/>
+        </w:rPr>
+        <w:t>A</w:t>
+      </w:r>
+      <w:r>
+        <w:rPr>
+          <w:b/>
+        </w:rPr>
+        <w:t>ctive</w:t>
+      </w:r>
+      <w:r>
+        <w:t xml:space="preserve"> </w:t>
+      </w:r>
+      <w:r>
+        <w:rPr>
+          <w:b/>
+        </w:rPr>
+        <w:t xml:space="preserve">Directory </w:t>
+      </w:r>
+      <w:r>
+        <w:rPr>
+          <w:b/>
+        </w:rPr>
+        <w:t>Users and</w:t>
+      </w:r>
+      <w:r>
+        <w:rPr>
+          <w:b/>
+        </w:rPr>
+        <w:t xml:space="preserve"> </w:t>
+      </w:r>
+      <w:r>
+        <w:rPr>
+          <w:b/>
+        </w:rPr>
+        <w:t>Computers</w:t>
+      </w:r>
+      <w:r>
+        <w:rPr>
+          <w:b/>
+        </w:rPr>
+        <w:t xml:space="preserve"> </w:t>
+      </w:r>
+      <w:r>
+        <w:t>puis O</w:t>
+      </w:r>
+      <w:r>
+        <w:rPr>
+          <w:b/>
+        </w:rPr>
+        <w:t xml:space="preserve">peration Master </w:t>
+      </w:r>
+      <w:r>
+        <w:t>ça</w:t>
+      </w:r>
+      <w:r>
+        <w:rPr>
+          <w:b/>
+        </w:rPr>
+        <w:t xml:space="preserve"> </w:t>
+      </w:r>
+      <w:r>
+        <w:t xml:space="preserve">devrait ouvrir la fenêtre ci-dessous. Faites </w:t>
+      </w:r>
+      <w:r>
+        <w:rPr>
+          <w:b/>
+        </w:rPr>
+        <w:t>Change</w:t>
+      </w:r>
+      <w:r>
+        <w:t xml:space="preserve"> et confirmer </w:t>
+      </w:r>
+      <w:r>
+        <w:t>pour les 3 onglets</w:t>
+      </w:r>
+      <w:r>
+        <w:t xml:space="preserve"> </w:t>
+      </w:r>
+      <w:r>
+        <w:t xml:space="preserve">: </w:t>
+      </w:r>
+    </w:p>
+    <w:p>
+      <w:r>
         <w:pict>
-          <v:shape id="_x0000_i1044" type="#_x0000_t75" style="width:307.65pt;height:170.2pt">
-            <v:imagedata r:id="rId30" o:title="21"/>
+          <v:shape id="_x0000_i1043" type="#_x0000_t75" style="width:357.2pt;height:247.9pt">
+            <v:imagedata r:id="rId33" o:title="20"/>
           </v:shape>
         </w:pict>
       </w:r>
     </w:p>
     <w:p>
       <w:r>
+        <w:br w:type="page"/>
+      </w:r>
+    </w:p>
+    <w:p>
+      <w:pPr>
+        <w:pStyle w:val="Titre2"/>
+      </w:pPr>
+      <w:r>
+        <w:lastRenderedPageBreak/>
+        <w:t>Changement</w:t>
+      </w:r>
+      <w:r>
+        <w:t xml:space="preserve"> du maitre de s</w:t>
+      </w:r>
+      <w:r>
+        <w:t>c</w:t>
+      </w:r>
+      <w:r>
+        <w:t>héma</w:t>
+      </w:r>
+    </w:p>
+    <w:p>
+      <w:r>
+        <w:t xml:space="preserve">Ouvrez la console en pressant </w:t>
+      </w:r>
+      <w:r>
+        <w:rPr>
+          <w:b/>
+        </w:rPr>
+        <w:t xml:space="preserve">simultanément </w:t>
+      </w:r>
+      <w:r>
+        <w:rPr>
+          <w:b/>
+        </w:rPr>
+        <w:t>CTRL</w:t>
+      </w:r>
+      <w:r>
+        <w:rPr>
+          <w:b/>
+        </w:rPr>
+        <w:t xml:space="preserve"> + </w:t>
+      </w:r>
+      <w:r>
+        <w:rPr>
+          <w:b/>
+        </w:rPr>
+        <w:t>R</w:t>
+      </w:r>
+      <w:r>
+        <w:rPr>
+          <w:b/>
+        </w:rPr>
+        <w:t>.</w:t>
+      </w:r>
+      <w:r>
+        <w:rPr>
+          <w:b/>
+        </w:rPr>
+        <w:t xml:space="preserve"> </w:t>
+      </w:r>
+      <w:r>
+        <w:t xml:space="preserve">Et entrez </w:t>
+      </w:r>
+      <w:r>
+        <w:rPr>
+          <w:b/>
+        </w:rPr>
+        <w:t>regsvr32 schmmgmt.dll</w:t>
+      </w:r>
+    </w:p>
+    <w:p>
+      <w:r>
+        <w:pict>
+          <v:shape id="_x0000_i1064" type="#_x0000_t75" style="width:242.35pt;height:133.8pt">
+            <v:imagedata r:id="rId34" o:title="21"/>
+          </v:shape>
+        </w:pict>
+      </w:r>
+    </w:p>
+    <w:p>
+      <w:r>
+        <w:t xml:space="preserve">Refaites la même manipulation mais écrivez cette fois </w:t>
+      </w:r>
+      <w:r>
+        <w:rPr>
+          <w:b/>
+        </w:rPr>
+        <w:t>mmc</w:t>
+      </w:r>
+      <w:r>
+        <w:t xml:space="preserve"> </w:t>
+      </w:r>
+      <w:r>
+        <w:t xml:space="preserve">puis dans l’onglet </w:t>
+      </w:r>
+      <w:r>
+        <w:rPr>
+          <w:b/>
+        </w:rPr>
+        <w:t xml:space="preserve">File, </w:t>
+      </w:r>
+      <w:r>
+        <w:t xml:space="preserve">cliquez sur </w:t>
+      </w:r>
+      <w:proofErr w:type="spellStart"/>
+      <w:r>
+        <w:rPr>
+          <w:b/>
+        </w:rPr>
+        <w:t>Add</w:t>
+      </w:r>
+      <w:proofErr w:type="spellEnd"/>
+      <w:r>
+        <w:rPr>
+          <w:b/>
+        </w:rPr>
+        <w:t xml:space="preserve"> / </w:t>
+      </w:r>
+      <w:proofErr w:type="spellStart"/>
+      <w:r>
+        <w:rPr>
+          <w:b/>
+        </w:rPr>
+        <w:t>Remove</w:t>
+      </w:r>
+      <w:proofErr w:type="spellEnd"/>
+      <w:r>
+        <w:rPr>
+          <w:b/>
+        </w:rPr>
+        <w:t xml:space="preserve"> Snap in</w:t>
+      </w:r>
+      <w:r>
+        <w:rPr>
+          <w:b/>
+        </w:rPr>
+        <w:t xml:space="preserve"> </w:t>
+      </w:r>
+      <w:r>
+        <w:t xml:space="preserve">et ajouter </w:t>
+      </w:r>
+      <w:r>
+        <w:rPr>
+          <w:b/>
+        </w:rPr>
+        <w:t>Active directory Schéma</w:t>
+      </w:r>
+      <w:r>
+        <w:t xml:space="preserve"> et faites </w:t>
+      </w:r>
+      <w:r>
+        <w:rPr>
+          <w:b/>
+        </w:rPr>
+        <w:t>OK</w:t>
+      </w:r>
+      <w:r>
+        <w:t>.</w:t>
+      </w:r>
+      <w:r>
+        <w:t xml:space="preserve"> </w:t>
+      </w:r>
+    </w:p>
+    <w:p>
+      <w:r>
         <w:rPr>
           <w:noProof/>
           <w:lang w:eastAsia="fr-CH"/>
         </w:rPr>
         <w:drawing>
-          <wp:inline distT="0" distB="0" distL="0" distR="0" wp14:anchorId="7892337B" wp14:editId="1BCDDC30">
-            <wp:extent cx="4762005" cy="3387481"/>
-            <wp:effectExtent l="0" t="0" r="635" b="3810"/>
+          <wp:inline distT="0" distB="0" distL="0" distR="0" wp14:anchorId="315505AE" wp14:editId="25C7BC07">
+            <wp:extent cx="3872989" cy="2755075"/>
+            <wp:effectExtent l="0" t="0" r="0" b="7620"/>
             <wp:docPr id="3" name="Image 3" descr="C:\Users\jason.crisante\AppData\Local\Microsoft\Windows\INetCache\Content.Word\22.png"/>
             <wp:cNvGraphicFramePr>
               <a:graphicFrameLocks xmlns:a="http://schemas.openxmlformats.org/drawingml/2006/main" noChangeAspect="1"/>
@@ -5615,7 +6688,7 @@
                     </pic:cNvPicPr>
                   </pic:nvPicPr>
                   <pic:blipFill>
-                    <a:blip r:embed="rId31">
+                    <a:blip r:embed="rId35">
                       <a:extLst>
                         <a:ext uri="{28A0092B-C50C-407E-A947-70E740481C1C}">
                           <a14:useLocalDpi xmlns:a14="http://schemas.microsoft.com/office/drawing/2010/main" val="0"/>
@@ -5630,7 +6703,7 @@
                   <pic:spPr bwMode="auto">
                     <a:xfrm>
                       <a:off x="0" y="0"/>
-                      <a:ext cx="4768932" cy="3392409"/>
+                      <a:ext cx="3872989" cy="2755075"/>
                     </a:xfrm>
                     <a:prstGeom prst="rect">
                       <a:avLst/>
@@ -5649,23 +6722,145 @@
     </w:p>
     <w:p>
       <w:r>
-        <w:lastRenderedPageBreak/>
-        <w:pict>
-          <v:shape id="_x0000_i1045" type="#_x0000_t75" style="width:372.15pt;height:267.45pt">
-            <v:imagedata r:id="rId32" o:title="23"/>
-          </v:shape>
-        </w:pict>
+        <w:t xml:space="preserve">Faites un </w:t>
+      </w:r>
+      <w:r>
+        <w:rPr>
+          <w:b/>
+        </w:rPr>
+        <w:t>Clic</w:t>
+      </w:r>
+      <w:r>
+        <w:rPr>
+          <w:b/>
+        </w:rPr>
+        <w:t xml:space="preserve"> droit</w:t>
+      </w:r>
+      <w:r>
+        <w:rPr>
+          <w:b/>
+        </w:rPr>
+        <w:t xml:space="preserve"> </w:t>
+      </w:r>
+      <w:r>
+        <w:t xml:space="preserve">sur </w:t>
+      </w:r>
+      <w:r>
+        <w:rPr>
+          <w:b/>
+        </w:rPr>
+        <w:t xml:space="preserve">Active Directory Schéma </w:t>
+      </w:r>
+      <w:r>
+        <w:t>puis O</w:t>
+      </w:r>
+      <w:r>
+        <w:rPr>
+          <w:b/>
+        </w:rPr>
+        <w:t xml:space="preserve">peration Master </w:t>
+      </w:r>
+      <w:r>
+        <w:t>ça</w:t>
+      </w:r>
+      <w:r>
+        <w:rPr>
+          <w:b/>
+        </w:rPr>
+        <w:t xml:space="preserve"> </w:t>
+      </w:r>
+      <w:r>
+        <w:t xml:space="preserve">devrait ouvrir la fenêtre ci-dessous. Faites </w:t>
+      </w:r>
+      <w:r>
+        <w:rPr>
+          <w:b/>
+        </w:rPr>
+        <w:t>Change</w:t>
+      </w:r>
+      <w:r>
+        <w:t xml:space="preserve"> et confirmer</w:t>
       </w:r>
     </w:p>
     <w:p>
       <w:r>
-        <w:pict>
-          <v:shape id="_x0000_i1046" type="#_x0000_t75" style="width:261.8pt;height:198.25pt">
-            <v:imagedata r:id="rId33" o:title="24"/>
-          </v:shape>
-        </w:pict>
+        <w:rPr>
+          <w:noProof/>
+          <w:lang w:eastAsia="fr-CH"/>
+        </w:rPr>
+        <w:drawing>
+          <wp:anchor distT="0" distB="0" distL="114300" distR="114300" simplePos="0" relativeHeight="251662336" behindDoc="1" locked="0" layoutInCell="1" allowOverlap="1">
+            <wp:simplePos x="0" y="0"/>
+            <wp:positionH relativeFrom="margin">
+              <wp:align>left</wp:align>
+            </wp:positionH>
+            <wp:positionV relativeFrom="paragraph">
+              <wp:posOffset>102870</wp:posOffset>
+            </wp:positionV>
+            <wp:extent cx="3264535" cy="2469515"/>
+            <wp:effectExtent l="0" t="0" r="0" b="6985"/>
+            <wp:wrapTight wrapText="bothSides">
+              <wp:wrapPolygon edited="0">
+                <wp:start x="0" y="0"/>
+                <wp:lineTo x="0" y="21494"/>
+                <wp:lineTo x="21428" y="21494"/>
+                <wp:lineTo x="21428" y="0"/>
+                <wp:lineTo x="0" y="0"/>
+              </wp:wrapPolygon>
+            </wp:wrapTight>
+            <wp:docPr id="453" name="Image 453" descr="24"/>
+            <wp:cNvGraphicFramePr>
+              <a:graphicFrameLocks xmlns:a="http://schemas.openxmlformats.org/drawingml/2006/main" noChangeAspect="1"/>
+            </wp:cNvGraphicFramePr>
+            <a:graphic xmlns:a="http://schemas.openxmlformats.org/drawingml/2006/main">
+              <a:graphicData uri="http://schemas.openxmlformats.org/drawingml/2006/picture">
+                <pic:pic xmlns:pic="http://schemas.openxmlformats.org/drawingml/2006/picture">
+                  <pic:nvPicPr>
+                    <pic:cNvPr id="0" name="Picture 33" descr="24"/>
+                    <pic:cNvPicPr>
+                      <a:picLocks noChangeAspect="1" noChangeArrowheads="1"/>
+                    </pic:cNvPicPr>
+                  </pic:nvPicPr>
+                  <pic:blipFill>
+                    <a:blip r:embed="rId36">
+                      <a:extLst>
+                        <a:ext uri="{28A0092B-C50C-407E-A947-70E740481C1C}">
+                          <a14:useLocalDpi xmlns:a14="http://schemas.microsoft.com/office/drawing/2010/main" val="0"/>
+                        </a:ext>
+                      </a:extLst>
+                    </a:blip>
+                    <a:srcRect/>
+                    <a:stretch>
+                      <a:fillRect/>
+                    </a:stretch>
+                  </pic:blipFill>
+                  <pic:spPr bwMode="auto">
+                    <a:xfrm>
+                      <a:off x="0" y="0"/>
+                      <a:ext cx="3264535" cy="2469515"/>
+                    </a:xfrm>
+                    <a:prstGeom prst="rect">
+                      <a:avLst/>
+                    </a:prstGeom>
+                    <a:noFill/>
+                    <a:ln>
+                      <a:noFill/>
+                    </a:ln>
+                  </pic:spPr>
+                </pic:pic>
+              </a:graphicData>
+            </a:graphic>
+            <wp14:sizeRelH relativeFrom="margin">
+              <wp14:pctWidth>0</wp14:pctWidth>
+            </wp14:sizeRelH>
+            <wp14:sizeRelV relativeFrom="margin">
+              <wp14:pctHeight>0</wp14:pctHeight>
+            </wp14:sizeRelV>
+          </wp:anchor>
+        </w:drawing>
       </w:r>
     </w:p>
+    <w:p/>
     <w:sectPr>
       <w:pgSz w:w="11906" w:h="16838"/>
       <w:pgMar w:top="1417" w:right="1417" w:bottom="1417" w:left="1417" w:header="708" w:footer="708" w:gutter="0"/>
@@ -6205,7 +7400,6 @@
     <w:next w:val="Normal"/>
     <w:link w:val="Titre2Car"/>
     <w:uiPriority w:val="9"/>
-    <w:semiHidden/>
     <w:unhideWhenUsed/>
     <w:qFormat/>
     <w:rsid w:val="006D7E6F"/>
@@ -6416,7 +7610,6 @@
   <w:style w:type="character" w:default="1" w:styleId="Policepardfaut">
     <w:name w:val="Default Paragraph Font"/>
     <w:uiPriority w:val="1"/>
-    <w:semiHidden/>
     <w:unhideWhenUsed/>
   </w:style>
   <w:style w:type="table" w:default="1" w:styleId="TableauNormal">
@@ -6492,7 +7685,6 @@
     <w:basedOn w:val="Policepardfaut"/>
     <w:link w:val="Titre2"/>
     <w:uiPriority w:val="9"/>
-    <w:semiHidden/>
     <w:rsid w:val="006D7E6F"/>
     <w:rPr>
       <w:rFonts w:asciiTheme="majorHAnsi" w:eastAsiaTheme="majorEastAsia" w:hAnsiTheme="majorHAnsi" w:cstheme="majorBidi"/>
@@ -6951,7 +8143,7 @@
 </file>
 
 <file path=customXml/itemProps2.xml><?xml version="1.0" encoding="utf-8"?>
-<ds:datastoreItem xmlns:ds="http://schemas.openxmlformats.org/officeDocument/2006/customXml" ds:itemID="{2A8BB4E2-096C-4E0C-AE9C-9D2F791F46CF}">
+<ds:datastoreItem xmlns:ds="http://schemas.openxmlformats.org/officeDocument/2006/customXml" ds:itemID="{EF770806-BC61-4C8A-BB74-4707127F9C36}">
   <ds:schemaRefs>
     <ds:schemaRef ds:uri="http://schemas.openxmlformats.org/officeDocument/2006/bibliography"/>
   </ds:schemaRefs>

</xml_diff>